<commit_message>
updated docx and pdf
</commit_message>
<xml_diff>
--- a/documents/group10-process-book.docx
+++ b/documents/group10-process-book.docx
@@ -1532,7 +1532,15 @@
               <w:widowControl w:val="0"/>
             </w:pPr>
             <w:r>
-              <w:t>Search for data. Preferrably in CSV format.</w:t>
+              <w:t xml:space="preserve">Search for data. </w:t>
+            </w:r>
+            <w:proofErr w:type="spellStart"/>
+            <w:r>
+              <w:t>Preferrably</w:t>
+            </w:r>
+            <w:proofErr w:type="spellEnd"/>
+            <w:r>
+              <w:t xml:space="preserve"> in CSV format.</w:t>
             </w:r>
           </w:p>
         </w:tc>
@@ -1608,8 +1616,13 @@
               <w:widowControl w:val="0"/>
             </w:pPr>
             <w:r>
-              <w:t>First Standup</w:t>
-            </w:r>
+              <w:t xml:space="preserve">First </w:t>
+            </w:r>
+            <w:proofErr w:type="spellStart"/>
+            <w:r>
+              <w:t>Standup</w:t>
+            </w:r>
+            <w:proofErr w:type="spellEnd"/>
           </w:p>
         </w:tc>
         <w:tc>
@@ -1983,8 +1996,13 @@
               <w:widowControl w:val="0"/>
             </w:pPr>
             <w:r>
-              <w:t>Second Standup</w:t>
-            </w:r>
+              <w:t xml:space="preserve">Second </w:t>
+            </w:r>
+            <w:proofErr w:type="spellStart"/>
+            <w:r>
+              <w:t>Standup</w:t>
+            </w:r>
+            <w:proofErr w:type="spellEnd"/>
           </w:p>
         </w:tc>
         <w:tc>
@@ -2283,8 +2301,13 @@
               <w:widowControl w:val="0"/>
             </w:pPr>
             <w:r>
-              <w:t>Third Standup</w:t>
-            </w:r>
+              <w:t xml:space="preserve">Third </w:t>
+            </w:r>
+            <w:proofErr w:type="spellStart"/>
+            <w:r>
+              <w:t>Standup</w:t>
+            </w:r>
+            <w:proofErr w:type="spellEnd"/>
           </w:p>
         </w:tc>
         <w:tc>
@@ -2358,8 +2381,13 @@
             <w:pPr>
               <w:widowControl w:val="0"/>
             </w:pPr>
-            <w:r>
-              <w:t>Finalize  data visualization.</w:t>
+            <w:proofErr w:type="gramStart"/>
+            <w:r>
+              <w:t>Finalize  data</w:t>
+            </w:r>
+            <w:proofErr w:type="gramEnd"/>
+            <w:r>
+              <w:t xml:space="preserve"> visualization.</w:t>
             </w:r>
           </w:p>
         </w:tc>
@@ -2431,8 +2459,13 @@
               <w:widowControl w:val="0"/>
             </w:pPr>
             <w:r>
-              <w:t>Last Standup</w:t>
-            </w:r>
+              <w:t xml:space="preserve">Last </w:t>
+            </w:r>
+            <w:proofErr w:type="spellStart"/>
+            <w:r>
+              <w:t>Standup</w:t>
+            </w:r>
+            <w:proofErr w:type="spellEnd"/>
           </w:p>
         </w:tc>
         <w:tc>
@@ -2574,13 +2607,23 @@
           <w:bCs/>
         </w:rPr>
       </w:pPr>
-      <w:r>
-        <w:rPr>
-          <w:rFonts w:ascii="Times New Roman" w:hAnsi="Times New Roman" w:cs="Times New Roman"/>
-          <w:b/>
-          <w:bCs/>
-        </w:rPr>
-        <w:t>Standup Meeting 1</w:t>
+      <w:proofErr w:type="spellStart"/>
+      <w:r>
+        <w:rPr>
+          <w:rFonts w:ascii="Times New Roman" w:hAnsi="Times New Roman" w:cs="Times New Roman"/>
+          <w:b/>
+          <w:bCs/>
+        </w:rPr>
+        <w:t>Standup</w:t>
+      </w:r>
+      <w:proofErr w:type="spellEnd"/>
+      <w:r>
+        <w:rPr>
+          <w:rFonts w:ascii="Times New Roman" w:hAnsi="Times New Roman" w:cs="Times New Roman"/>
+          <w:b/>
+          <w:bCs/>
+        </w:rPr>
+        <w:t xml:space="preserve"> Meeting 1</w:t>
       </w:r>
     </w:p>
     <w:p>
@@ -2680,13 +2723,23 @@
           <w:bCs/>
         </w:rPr>
       </w:pPr>
-      <w:r>
-        <w:rPr>
-          <w:rFonts w:ascii="Times New Roman" w:hAnsi="Times New Roman" w:cs="Times New Roman"/>
-          <w:b/>
-          <w:bCs/>
-        </w:rPr>
-        <w:t>Standup Meeting 2</w:t>
+      <w:proofErr w:type="spellStart"/>
+      <w:r>
+        <w:rPr>
+          <w:rFonts w:ascii="Times New Roman" w:hAnsi="Times New Roman" w:cs="Times New Roman"/>
+          <w:b/>
+          <w:bCs/>
+        </w:rPr>
+        <w:t>Standup</w:t>
+      </w:r>
+      <w:proofErr w:type="spellEnd"/>
+      <w:r>
+        <w:rPr>
+          <w:rFonts w:ascii="Times New Roman" w:hAnsi="Times New Roman" w:cs="Times New Roman"/>
+          <w:b/>
+          <w:bCs/>
+        </w:rPr>
+        <w:t xml:space="preserve"> Meeting 2</w:t>
       </w:r>
     </w:p>
     <w:p>
@@ -2752,13 +2805,23 @@
           <w:bCs/>
         </w:rPr>
       </w:pPr>
-      <w:r>
-        <w:rPr>
-          <w:rFonts w:ascii="Times New Roman" w:hAnsi="Times New Roman" w:cs="Times New Roman"/>
-          <w:b/>
-          <w:bCs/>
-        </w:rPr>
-        <w:t>Standup Meeting 3</w:t>
+      <w:proofErr w:type="spellStart"/>
+      <w:r>
+        <w:rPr>
+          <w:rFonts w:ascii="Times New Roman" w:hAnsi="Times New Roman" w:cs="Times New Roman"/>
+          <w:b/>
+          <w:bCs/>
+        </w:rPr>
+        <w:t>Standup</w:t>
+      </w:r>
+      <w:proofErr w:type="spellEnd"/>
+      <w:r>
+        <w:rPr>
+          <w:rFonts w:ascii="Times New Roman" w:hAnsi="Times New Roman" w:cs="Times New Roman"/>
+          <w:b/>
+          <w:bCs/>
+        </w:rPr>
+        <w:t xml:space="preserve"> Meeting 3</w:t>
       </w:r>
     </w:p>
     <w:p>
@@ -2847,7 +2910,25 @@
           <w:b/>
           <w:bCs/>
         </w:rPr>
-        <w:t>Final Standup Meeting</w:t>
+        <w:t xml:space="preserve">Final </w:t>
+      </w:r>
+      <w:proofErr w:type="spellStart"/>
+      <w:r>
+        <w:rPr>
+          <w:rFonts w:ascii="Times New Roman" w:hAnsi="Times New Roman" w:cs="Times New Roman"/>
+          <w:b/>
+          <w:bCs/>
+        </w:rPr>
+        <w:t>Standup</w:t>
+      </w:r>
+      <w:proofErr w:type="spellEnd"/>
+      <w:r>
+        <w:rPr>
+          <w:rFonts w:ascii="Times New Roman" w:hAnsi="Times New Roman" w:cs="Times New Roman"/>
+          <w:b/>
+          <w:bCs/>
+        </w:rPr>
+        <w:t xml:space="preserve"> Meeting</w:t>
       </w:r>
       <w:r>
         <w:br w:type="page"/>
@@ -3002,12 +3083,16 @@
           <w:rFonts w:ascii="Times New Roman" w:hAnsi="Times New Roman" w:cs="Times New Roman"/>
         </w:rPr>
       </w:pPr>
+      <w:proofErr w:type="spellStart"/>
+      <w:proofErr w:type="gramStart"/>
       <w:r>
         <w:rPr>
           <w:rFonts w:ascii="Times New Roman" w:hAnsi="Times New Roman" w:cs="Times New Roman"/>
         </w:rPr>
         <w:t>data.world</w:t>
       </w:r>
+      <w:proofErr w:type="spellEnd"/>
+      <w:proofErr w:type="gramEnd"/>
     </w:p>
     <w:p>
       <w:pPr>
@@ -3304,7 +3389,25 @@
           <w:b/>
           <w:bCs/>
         </w:rPr>
-        <w:t xml:space="preserve">Do you expect to do substantial data cleanup? </w:t>
+        <w:t xml:space="preserve">Do you expect to do substantial data </w:t>
+      </w:r>
+      <w:proofErr w:type="spellStart"/>
+      <w:r>
+        <w:rPr>
+          <w:rFonts w:ascii="Times New Roman" w:hAnsi="Times New Roman" w:cs="Times New Roman"/>
+          <w:b/>
+          <w:bCs/>
+        </w:rPr>
+        <w:t>cleanup</w:t>
+      </w:r>
+      <w:proofErr w:type="spellEnd"/>
+      <w:r>
+        <w:rPr>
+          <w:rFonts w:ascii="Times New Roman" w:hAnsi="Times New Roman" w:cs="Times New Roman"/>
+          <w:b/>
+          <w:bCs/>
+        </w:rPr>
+        <w:t xml:space="preserve">? </w:t>
       </w:r>
     </w:p>
     <w:p>
@@ -3521,7 +3624,21 @@
         <w:rPr>
           <w:rFonts w:ascii="Times New Roman" w:hAnsi="Times New Roman" w:cs="Times New Roman"/>
         </w:rPr>
-        <w:t>There are no additional calculations required since all measurements arein metric measurements and not imperial measurements since the data gathered do not originate from the west.</w:t>
+        <w:t xml:space="preserve">There are no additional calculations required since all measurements </w:t>
+      </w:r>
+      <w:proofErr w:type="spellStart"/>
+      <w:r>
+        <w:rPr>
+          <w:rFonts w:ascii="Times New Roman" w:hAnsi="Times New Roman" w:cs="Times New Roman"/>
+        </w:rPr>
+        <w:t>arein</w:t>
+      </w:r>
+      <w:proofErr w:type="spellEnd"/>
+      <w:r>
+        <w:rPr>
+          <w:rFonts w:ascii="Times New Roman" w:hAnsi="Times New Roman" w:cs="Times New Roman"/>
+        </w:rPr>
+        <w:t xml:space="preserve"> metric measurements and not imperial measurements since the data gathered do not originate from the west.</w:t>
       </w:r>
     </w:p>
     <w:p>
@@ -3960,6 +4077,8 @@
     <w:p/>
     <w:p/>
     <w:p/>
+    <w:p/>
+    <w:p/>
     <w:p>
       <w:pPr>
         <w:pStyle w:val="Heading1"/>
@@ -3971,6 +4090,7 @@
         <w:rPr>
           <w:rFonts w:ascii="Times New Roman" w:hAnsi="Times New Roman" w:cs="Times New Roman"/>
         </w:rPr>
+        <w:lastRenderedPageBreak/>
         <w:t>4 Visualisation Design</w:t>
       </w:r>
       <w:bookmarkEnd w:id="21"/>
@@ -4009,7 +4129,6 @@
         <w:rPr>
           <w:rFonts w:ascii="Times New Roman" w:hAnsi="Times New Roman" w:cs="Times New Roman"/>
         </w:rPr>
-        <w:lastRenderedPageBreak/>
         <w:t xml:space="preserve">A set of low fidelity design will be prepared before implement any coding development. The low fidelity design of website user interface and individual chart are sketched using draw.io; a web-based drawing tool and paint software from Microsoft. Each chart will be created from different dataset and included at least one interactive element such as mouse-over effect and interactive legend to filter and manipulate the data of the chart. </w:t>
       </w:r>
     </w:p>
@@ -4162,6 +4281,7 @@
           <w:b/>
           <w:bCs/>
         </w:rPr>
+        <w:lastRenderedPageBreak/>
         <w:t>Sketches Screenshots (Charts):</w:t>
       </w:r>
     </w:p>
@@ -4190,7 +4310,6 @@
         <w:rPr>
           <w:rFonts w:ascii="Times New Roman" w:hAnsi="Times New Roman" w:cs="Times New Roman"/>
         </w:rPr>
-        <w:lastRenderedPageBreak/>
         <w:t>Sketch below showing data displaying in line chart format. X axis is renewable energy consumption in year and Y axis is percentage of total consumption in each country. The chart will arrange a set of interactive legends (Southeast Asia countries) for user to click and filter the countries whether to display or not display in the line chart.</w:t>
       </w:r>
     </w:p>
@@ -4291,7 +4410,7 @@
         <w:rPr>
           <w:rFonts w:ascii="Times New Roman" w:hAnsi="Times New Roman" w:cs="Times New Roman"/>
         </w:rPr>
-        <w:t xml:space="preserve">Sketch below showing data displaying in line chart. X axis is total solar capacity in year and Y axis is percentage of total capacity in each country. Unlike first chart, this line chart will equip with mouse-over effect to display detail information. On hover, the closest data point to the mouse cursor and its associated line series will be display the detail information. </w:t>
+        <w:t xml:space="preserve">Sketch below showing data displaying in line chart. X axis is total solar capacity in year and Y axis is total capacity (MW) in each country. Unlike first chart, this line chart will equip with mouse-over effect to display detail information. On hover, the closest data point to the mouse cursor and its associated line series will be display the detail information. </w:t>
       </w:r>
     </w:p>
     <w:p>
@@ -4306,10 +4425,10 @@
           <w:noProof/>
         </w:rPr>
         <w:drawing>
-          <wp:inline distT="0" distB="0" distL="0" distR="0" wp14:anchorId="2C8AD07A" wp14:editId="646C9B87">
-            <wp:extent cx="3467100" cy="2241550"/>
+          <wp:inline distT="0" distB="0" distL="0" distR="0" wp14:anchorId="398B08BE" wp14:editId="25DB28E2">
+            <wp:extent cx="3459480" cy="2232602"/>
             <wp:effectExtent l="0" t="0" r="0" b="0"/>
-            <wp:docPr id="7" name="Picture 2"/>
+            <wp:docPr id="1" name="Picture 1"/>
             <wp:cNvGraphicFramePr>
               <a:graphicFrameLocks xmlns:a="http://schemas.openxmlformats.org/drawingml/2006/main" noChangeAspect="1"/>
             </wp:cNvGraphicFramePr>
@@ -4317,10 +4436,8 @@
               <a:graphicData uri="http://schemas.openxmlformats.org/drawingml/2006/picture">
                 <pic:pic xmlns:pic="http://schemas.openxmlformats.org/drawingml/2006/picture">
                   <pic:nvPicPr>
-                    <pic:cNvPr id="7" name="Picture 2"/>
-                    <pic:cNvPicPr>
-                      <a:picLocks noChangeAspect="1" noChangeArrowheads="1"/>
-                    </pic:cNvPicPr>
+                    <pic:cNvPr id="1" name=""/>
+                    <pic:cNvPicPr/>
                   </pic:nvPicPr>
                   <pic:blipFill>
                     <a:blip r:embed="rId9"/>
@@ -4328,10 +4445,10 @@
                       <a:fillRect/>
                     </a:stretch>
                   </pic:blipFill>
-                  <pic:spPr bwMode="auto">
+                  <pic:spPr>
                     <a:xfrm>
                       <a:off x="0" y="0"/>
-                      <a:ext cx="3467100" cy="2241550"/>
+                      <a:ext cx="3465571" cy="2236533"/>
                     </a:xfrm>
                     <a:prstGeom prst="rect">
                       <a:avLst/>
@@ -4383,6 +4500,7 @@
         <w:rPr>
           <w:rFonts w:ascii="Times New Roman" w:hAnsi="Times New Roman" w:cs="Times New Roman"/>
         </w:rPr>
+        <w:lastRenderedPageBreak/>
         <w:t>Third chart will show user about the renewable energy production in Singapore. The dataset found is categorical dataset across multiple year. Stacked bar chart is suitable in displaying the data.</w:t>
       </w:r>
     </w:p>
@@ -4397,14 +4515,7 @@
         <w:rPr>
           <w:rFonts w:ascii="Times New Roman" w:hAnsi="Times New Roman" w:cs="Times New Roman"/>
         </w:rPr>
-        <w:t xml:space="preserve">Sketch below showing data in stacked bar chart. X axis is production of each renewable energy category in year and Y axis is total energy generation of stacked categories in percentage. This </w:t>
-      </w:r>
-      <w:r>
-        <w:rPr>
-          <w:rFonts w:ascii="Times New Roman" w:hAnsi="Times New Roman" w:cs="Times New Roman"/>
-        </w:rPr>
-        <w:lastRenderedPageBreak/>
-        <w:t xml:space="preserve">stacked bar chart will equip with mouse-over effect to display detail information. On hover, different total percentage of energy production will display when mouse cursor pointed to the specific colour sector. </w:t>
+        <w:t xml:space="preserve">Sketch below showing data in stacked bar chart. X axis is production of each renewable energy category in year and Y axis is total energy generation of stacked categories in percentage. This stacked bar chart will equip with mouse-over effect to display detail information. On hover, different total percentage of energy production will display when mouse cursor pointed to the specific colour sector. </w:t>
       </w:r>
     </w:p>
     <w:p>
@@ -4579,6 +4690,7 @@
           <w:b/>
           <w:bCs/>
         </w:rPr>
+        <w:lastRenderedPageBreak/>
         <w:t xml:space="preserve">Show the evolution of your design. How has it progressed? Justify the visualisation idioms you have chosen to represent your data. </w:t>
       </w:r>
     </w:p>
@@ -4610,7 +4722,6 @@
         <w:rPr>
           <w:rFonts w:ascii="Times New Roman" w:hAnsi="Times New Roman" w:cs="Times New Roman"/>
         </w:rPr>
-        <w:lastRenderedPageBreak/>
         <w:t>After the website and visualization chart created, the outputs served well and the objective of reliability of solar energy in Southeast Asia is clearly showed to the user. Hence, the first sketches of the website and contents will be the final design for the project.</w:t>
       </w:r>
     </w:p>
@@ -4713,6 +4824,7 @@
           <w:b/>
           <w:bCs/>
         </w:rPr>
+        <w:lastRenderedPageBreak/>
         <w:t xml:space="preserve">Renewable Energy Consumption: </w:t>
       </w:r>
     </w:p>
@@ -4733,7 +4845,6 @@
           <w:rFonts w:ascii="Times New Roman" w:hAnsi="Times New Roman" w:cs="Times New Roman"/>
           <w:noProof/>
         </w:rPr>
-        <w:lastRenderedPageBreak/>
         <w:drawing>
           <wp:inline distT="0" distB="0" distL="0" distR="0" wp14:anchorId="3AD772FE" wp14:editId="76635143">
             <wp:extent cx="5033010" cy="1640205"/>
@@ -4862,8 +4973,16 @@
         <w:rPr>
           <w:rFonts w:ascii="Times New Roman" w:hAnsi="Times New Roman" w:cs="Times New Roman"/>
         </w:rPr>
-        <w:t>bar chart</w:t>
-      </w:r>
+        <w:t xml:space="preserve">bar </w:t>
+      </w:r>
+      <w:proofErr w:type="gramStart"/>
+      <w:r>
+        <w:rPr>
+          <w:rFonts w:ascii="Times New Roman" w:hAnsi="Times New Roman" w:cs="Times New Roman"/>
+        </w:rPr>
+        <w:t>chart</w:t>
+      </w:r>
+      <w:proofErr w:type="gramEnd"/>
       <w:r>
         <w:rPr>
           <w:rFonts w:ascii="Times New Roman" w:hAnsi="Times New Roman" w:cs="Times New Roman"/>
@@ -5032,7 +5151,6 @@
         <w:jc w:val="both"/>
       </w:pPr>
       <w:r>
-        <w:lastRenderedPageBreak/>
         <w:t>The following is an interactive map chart of Singapore to show solar panel installations per planning region or state. Upon hovering on each of the state will show the region/state name, total solar panel installations, and total energy generated using the solar panel.</w:t>
       </w:r>
     </w:p>
@@ -5239,21 +5357,13 @@
         <w:rPr>
           <w:rFonts w:ascii="Times New Roman" w:hAnsi="Times New Roman" w:cs="Times New Roman"/>
         </w:rPr>
-        <w:t>Figure 9</w:t>
-      </w:r>
-    </w:p>
-    <w:p>
-      <w:pPr>
-        <w:spacing w:after="0" w:line="240" w:lineRule="auto"/>
-        <w:rPr>
-          <w:rFonts w:ascii="Times New Roman" w:hAnsi="Times New Roman" w:cs="Times New Roman"/>
-        </w:rPr>
-      </w:pPr>
-      <w:r>
-        <w:rPr>
-          <w:rFonts w:ascii="Times New Roman" w:hAnsi="Times New Roman" w:cs="Times New Roman"/>
-        </w:rPr>
-        <w:br w:type="page"/>
+        <w:t xml:space="preserve">Figure </w:t>
+      </w:r>
+      <w:r>
+        <w:rPr>
+          <w:rFonts w:ascii="Times New Roman" w:hAnsi="Times New Roman" w:cs="Times New Roman"/>
+        </w:rPr>
+        <w:t>10</w:t>
       </w:r>
     </w:p>
     <w:p>
@@ -5765,7 +5875,63 @@
         <w:rPr>
           <w:rFonts w:ascii="Times New Roman" w:hAnsi="Times New Roman" w:cs="Times New Roman"/>
         </w:rPr>
-        <w:t>Murray, S. and O'reilly Media (2017). Interactive data visualization for the web : an introduction to designing with D3. Sebastopol, Ca I Pozostałe: O’reilly Media.</w:t>
+        <w:t xml:space="preserve">Murray, S. and </w:t>
+      </w:r>
+      <w:proofErr w:type="spellStart"/>
+      <w:r>
+        <w:rPr>
+          <w:rFonts w:ascii="Times New Roman" w:hAnsi="Times New Roman" w:cs="Times New Roman"/>
+        </w:rPr>
+        <w:t>O'reilly</w:t>
+      </w:r>
+      <w:proofErr w:type="spellEnd"/>
+      <w:r>
+        <w:rPr>
+          <w:rFonts w:ascii="Times New Roman" w:hAnsi="Times New Roman" w:cs="Times New Roman"/>
+        </w:rPr>
+        <w:t xml:space="preserve"> Media (2017). Interactive data visualization for the </w:t>
+      </w:r>
+      <w:proofErr w:type="gramStart"/>
+      <w:r>
+        <w:rPr>
+          <w:rFonts w:ascii="Times New Roman" w:hAnsi="Times New Roman" w:cs="Times New Roman"/>
+        </w:rPr>
+        <w:t>web :</w:t>
+      </w:r>
+      <w:proofErr w:type="gramEnd"/>
+      <w:r>
+        <w:rPr>
+          <w:rFonts w:ascii="Times New Roman" w:hAnsi="Times New Roman" w:cs="Times New Roman"/>
+        </w:rPr>
+        <w:t xml:space="preserve"> an introduction to designing with D3. Sebastopol, Ca I </w:t>
+      </w:r>
+      <w:proofErr w:type="spellStart"/>
+      <w:r>
+        <w:rPr>
+          <w:rFonts w:ascii="Times New Roman" w:hAnsi="Times New Roman" w:cs="Times New Roman"/>
+        </w:rPr>
+        <w:t>Pozostałe</w:t>
+      </w:r>
+      <w:proofErr w:type="spellEnd"/>
+      <w:r>
+        <w:rPr>
+          <w:rFonts w:ascii="Times New Roman" w:hAnsi="Times New Roman" w:cs="Times New Roman"/>
+        </w:rPr>
+        <w:t xml:space="preserve">: </w:t>
+      </w:r>
+      <w:proofErr w:type="spellStart"/>
+      <w:r>
+        <w:rPr>
+          <w:rFonts w:ascii="Times New Roman" w:hAnsi="Times New Roman" w:cs="Times New Roman"/>
+        </w:rPr>
+        <w:t>O’reilly</w:t>
+      </w:r>
+      <w:proofErr w:type="spellEnd"/>
+      <w:r>
+        <w:rPr>
+          <w:rFonts w:ascii="Times New Roman" w:hAnsi="Times New Roman" w:cs="Times New Roman"/>
+        </w:rPr>
+        <w:t xml:space="preserve"> Media.</w:t>
       </w:r>
     </w:p>
     <w:p>
@@ -5827,8 +5993,13 @@
           <w:numId w:val="7"/>
         </w:numPr>
       </w:pPr>
-      <w:r>
-        <w:t>Shuyao.X 2022, Line Chart, Multiple Series, Observable, viewed 8 November 2022, &lt;https://observablehq.com/@miaomiaorepo/line-chart-multiple-series&gt;.</w:t>
+      <w:proofErr w:type="spellStart"/>
+      <w:r>
+        <w:t>Shuyao.X</w:t>
+      </w:r>
+      <w:proofErr w:type="spellEnd"/>
+      <w:r>
+        <w:t xml:space="preserve"> 2022, Line Chart, Multiple Series, Observable, viewed 8 November 2022, &lt;https://observablehq.com/@miaomiaorepo/line-chart-multiple-series&gt;.</w:t>
       </w:r>
     </w:p>
     <w:p>
@@ -5874,8 +6045,18 @@
           <w:i/>
           <w:color w:val="2C3E50"/>
         </w:rPr>
-        <w:t>Singapore Energy Information | Enerdata</w:t>
-      </w:r>
+        <w:t xml:space="preserve">Singapore Energy Information | </w:t>
+      </w:r>
+      <w:proofErr w:type="spellStart"/>
+      <w:r>
+        <w:rPr>
+          <w:rFonts w:ascii="times" w:hAnsi="times"/>
+          <w:i/>
+          <w:color w:val="2C3E50"/>
+        </w:rPr>
+        <w:t>Enerdata</w:t>
+      </w:r>
+      <w:proofErr w:type="spellEnd"/>
       <w:r>
         <w:rPr>
           <w:rFonts w:ascii="times" w:hAnsi="times"/>
@@ -6050,7 +6231,25 @@
           <w:i/>
           <w:color w:val="2C3E50"/>
         </w:rPr>
-        <w:t>Singapore’s Approach To Alternative Energy</w:t>
+        <w:t xml:space="preserve">Singapore’s Approach </w:t>
+      </w:r>
+      <w:proofErr w:type="gramStart"/>
+      <w:r>
+        <w:rPr>
+          <w:rFonts w:ascii="times" w:hAnsi="times"/>
+          <w:i/>
+          <w:color w:val="2C3E50"/>
+        </w:rPr>
+        <w:t>To</w:t>
+      </w:r>
+      <w:proofErr w:type="gramEnd"/>
+      <w:r>
+        <w:rPr>
+          <w:rFonts w:ascii="times" w:hAnsi="times"/>
+          <w:i/>
+          <w:color w:val="2C3E50"/>
+        </w:rPr>
+        <w:t xml:space="preserve"> Alternative Energy</w:t>
       </w:r>
       <w:r>
         <w:rPr>
@@ -6130,7 +6329,21 @@
         <w:rPr>
           <w:rFonts w:ascii="times" w:hAnsi="times"/>
         </w:rPr>
-        <w:t>solar energy singapore n.d., Data.gov.sg, viewed 6 November 2022, &lt;</w:t>
+        <w:t xml:space="preserve">solar energy </w:t>
+      </w:r>
+      <w:proofErr w:type="spellStart"/>
+      <w:r>
+        <w:rPr>
+          <w:rFonts w:ascii="times" w:hAnsi="times"/>
+        </w:rPr>
+        <w:t>singapore</w:t>
+      </w:r>
+      <w:proofErr w:type="spellEnd"/>
+      <w:r>
+        <w:rPr>
+          <w:rFonts w:ascii="times" w:hAnsi="times"/>
+        </w:rPr>
+        <w:t xml:space="preserve"> n.d., Data.gov.sg, viewed 6 November 2022, &lt;</w:t>
       </w:r>
       <w:hyperlink r:id="rId22">
         <w:r>
@@ -6215,7 +6428,17 @@
         <w:contextualSpacing/>
       </w:pPr>
       <w:r>
-        <w:t>Solar Resource Class &amp; Country - dataset by doe n.d., data.world, viewed 6 November 2022, &lt;</w:t>
+        <w:t xml:space="preserve">Solar Resource Class &amp; Country - dataset by doe n.d., </w:t>
+      </w:r>
+      <w:proofErr w:type="spellStart"/>
+      <w:proofErr w:type="gramStart"/>
+      <w:r>
+        <w:t>data.world</w:t>
+      </w:r>
+      <w:proofErr w:type="spellEnd"/>
+      <w:proofErr w:type="gramEnd"/>
+      <w:r>
+        <w:t>, viewed 6 November 2022, &lt;</w:t>
       </w:r>
       <w:hyperlink r:id="rId25">
         <w:r>

</xml_diff>